<commit_message>
Update to Spring 2020
</commit_message>
<xml_diff>
--- a/files/CS373/CSCI373CourseHandbookSeventeenthEdition.docx
+++ b/files/CS373/CSCI373CourseHandbookSeventeenthEdition.docx
@@ -3728,7 +3728,7 @@
                         <a:effectLst/>
                         <a:extLst>
                           <a:ext uri="{C572A759-6A51-4108-AA02-DFA0A04FC94B}">
-                            <ma14:wrappingTextBoxFlag xmlns:ma14="http://schemas.microsoft.com/office/mac/drawingml/2011/main" xmlns:w="http://schemas.openxmlformats.org/wordprocessingml/2006/main" xmlns:w10="urn:schemas-microsoft-com:office:word" xmlns:v="urn:schemas-microsoft-com:vml" xmlns:o="urn:schemas-microsoft-com:office:office" xmlns:mv="urn:schemas-microsoft-com:mac:vml" xmlns:mo="http://schemas.microsoft.com/office/mac/office/2008/main" xmlns=""/>
+                            <ma14:wrappingTextBoxFlag xmlns="" xmlns:mo="http://schemas.microsoft.com/office/mac/office/2008/main" xmlns:mv="urn:schemas-microsoft-com:mac:vml" xmlns:o="urn:schemas-microsoft-com:office:office" xmlns:v="urn:schemas-microsoft-com:vml" xmlns:w10="urn:schemas-microsoft-com:office:word" xmlns:w="http://schemas.openxmlformats.org/wordprocessingml/2006/main" xmlns:ma14="http://schemas.microsoft.com/office/mac/drawingml/2011/main"/>
                           </a:ext>
                         </a:extLst>
                       </wps:spPr>
@@ -4492,7 +4492,7 @@
                         <a:effectLst/>
                         <a:extLst>
                           <a:ext uri="{C572A759-6A51-4108-AA02-DFA0A04FC94B}">
-                            <ma14:wrappingTextBoxFlag xmlns:ma14="http://schemas.microsoft.com/office/mac/drawingml/2011/main" xmlns:w="http://schemas.openxmlformats.org/wordprocessingml/2006/main" xmlns:w10="urn:schemas-microsoft-com:office:word" xmlns:v="urn:schemas-microsoft-com:vml" xmlns:o="urn:schemas-microsoft-com:office:office" xmlns:mv="urn:schemas-microsoft-com:mac:vml" xmlns:mo="http://schemas.microsoft.com/office/mac/office/2008/main" xmlns=""/>
+                            <ma14:wrappingTextBoxFlag xmlns="" xmlns:mo="http://schemas.microsoft.com/office/mac/office/2008/main" xmlns:mv="urn:schemas-microsoft-com:mac:vml" xmlns:o="urn:schemas-microsoft-com:office:office" xmlns:v="urn:schemas-microsoft-com:vml" xmlns:w10="urn:schemas-microsoft-com:office:word" xmlns:w="http://schemas.openxmlformats.org/wordprocessingml/2006/main" xmlns:ma14="http://schemas.microsoft.com/office/mac/drawingml/2011/main"/>
                           </a:ext>
                         </a:extLst>
                       </wps:spPr>
@@ -4821,7 +4821,7 @@
                         <a:effectLst/>
                         <a:extLst>
                           <a:ext uri="{C572A759-6A51-4108-AA02-DFA0A04FC94B}">
-                            <ma14:wrappingTextBoxFlag xmlns:ma14="http://schemas.microsoft.com/office/mac/drawingml/2011/main" xmlns:w="http://schemas.openxmlformats.org/wordprocessingml/2006/main" xmlns:w10="urn:schemas-microsoft-com:office:word" xmlns:v="urn:schemas-microsoft-com:vml" xmlns:o="urn:schemas-microsoft-com:office:office" xmlns:mv="urn:schemas-microsoft-com:mac:vml" xmlns:mo="http://schemas.microsoft.com/office/mac/office/2008/main" xmlns=""/>
+                            <ma14:wrappingTextBoxFlag xmlns="" xmlns:mo="http://schemas.microsoft.com/office/mac/office/2008/main" xmlns:mv="urn:schemas-microsoft-com:mac:vml" xmlns:o="urn:schemas-microsoft-com:office:office" xmlns:v="urn:schemas-microsoft-com:vml" xmlns:w10="urn:schemas-microsoft-com:office:word" xmlns:w="http://schemas.openxmlformats.org/wordprocessingml/2006/main" xmlns:ma14="http://schemas.microsoft.com/office/mac/drawingml/2011/main"/>
                           </a:ext>
                         </a:extLst>
                       </wps:spPr>
@@ -5180,7 +5180,7 @@
                         <a:effectLst/>
                         <a:extLst>
                           <a:ext uri="{C572A759-6A51-4108-AA02-DFA0A04FC94B}">
-                            <ma14:wrappingTextBoxFlag xmlns:ma14="http://schemas.microsoft.com/office/mac/drawingml/2011/main" xmlns:w="http://schemas.openxmlformats.org/wordprocessingml/2006/main" xmlns:w10="urn:schemas-microsoft-com:office:word" xmlns:v="urn:schemas-microsoft-com:vml" xmlns:o="urn:schemas-microsoft-com:office:office" xmlns:mv="urn:schemas-microsoft-com:mac:vml" xmlns:mo="http://schemas.microsoft.com/office/mac/office/2008/main" xmlns=""/>
+                            <ma14:wrappingTextBoxFlag xmlns="" xmlns:mo="http://schemas.microsoft.com/office/mac/office/2008/main" xmlns:mv="urn:schemas-microsoft-com:mac:vml" xmlns:o="urn:schemas-microsoft-com:office:office" xmlns:v="urn:schemas-microsoft-com:vml" xmlns:w10="urn:schemas-microsoft-com:office:word" xmlns:w="http://schemas.openxmlformats.org/wordprocessingml/2006/main" xmlns:ma14="http://schemas.microsoft.com/office/mac/drawingml/2011/main"/>
                           </a:ext>
                         </a:extLst>
                       </wps:spPr>
@@ -5388,11 +5388,11 @@
         <w:br w:type="page"/>
       </w:r>
     </w:p>
+    <w:bookmarkStart w:id="43" w:name="_Toc314064073"/>
     <w:p>
       <w:pPr>
         <w:pStyle w:val="Heading1"/>
       </w:pPr>
-      <w:bookmarkStart w:id="43" w:name="_Toc314064073"/>
       <w:r>
         <w:rPr>
           <w:noProof/>
@@ -5435,7 +5435,7 @@
                         <a:effectLst/>
                         <a:extLst>
                           <a:ext uri="{C572A759-6A51-4108-AA02-DFA0A04FC94B}">
-                            <ma14:wrappingTextBoxFlag xmlns:ma14="http://schemas.microsoft.com/office/mac/drawingml/2011/main" xmlns:w="http://schemas.openxmlformats.org/wordprocessingml/2006/main" xmlns:w10="urn:schemas-microsoft-com:office:word" xmlns:v="urn:schemas-microsoft-com:vml" xmlns:o="urn:schemas-microsoft-com:office:office" xmlns:mv="urn:schemas-microsoft-com:mac:vml" xmlns:mo="http://schemas.microsoft.com/office/mac/office/2008/main" xmlns=""/>
+                            <ma14:wrappingTextBoxFlag xmlns="" xmlns:mo="http://schemas.microsoft.com/office/mac/office/2008/main" xmlns:mv="urn:schemas-microsoft-com:mac:vml" xmlns:o="urn:schemas-microsoft-com:office:office" xmlns:v="urn:schemas-microsoft-com:vml" xmlns:w10="urn:schemas-microsoft-com:office:word" xmlns:w="http://schemas.openxmlformats.org/wordprocessingml/2006/main" xmlns:ma14="http://schemas.microsoft.com/office/mac/drawingml/2011/main"/>
                           </a:ext>
                         </a:extLst>
                       </wps:spPr>
@@ -9263,7 +9263,15 @@
         <w:pStyle w:val="HTMLBody"/>
       </w:pPr>
       <w:r>
-        <w:t>Your presentation is graded on a five-point scale for each of the following ten writing rules.  An additional 50 points is graded for overall paper quality.</w:t>
+        <w:t xml:space="preserve">Your presentation is graded on a five-point scale for each of the following ten writing rules.  An additional 50 points is graded for overall </w:t>
+      </w:r>
+      <w:r>
+        <w:t>presentation</w:t>
+      </w:r>
+      <w:bookmarkStart w:id="52" w:name="_GoBack"/>
+      <w:bookmarkEnd w:id="52"/>
+      <w:r>
+        <w:t xml:space="preserve"> quality.</w:t>
       </w:r>
     </w:p>
     <w:p>
@@ -10673,21 +10681,7 @@
           <w:snapToGrid w:val="0"/>
           <w:color w:val="000000"/>
         </w:rPr>
-        <w:t>Make your ending memorable</w:t>
-      </w:r>
-      <w:r>
-        <w:rPr>
-          <w:snapToGrid w:val="0"/>
-          <w:color w:val="000000"/>
-        </w:rPr>
-        <w:t xml:space="preserve">.  Focus </w:t>
-      </w:r>
-      <w:r>
-        <w:rPr>
-          <w:snapToGrid w:val="0"/>
-          <w:color w:val="000000"/>
-        </w:rPr>
-        <w:t>on the final 3 – 5 takeaways you want remembered.</w:t>
+        <w:t>Make your ending memorable.  Focus on the final 3 – 5 takeaways you want remembered.</w:t>
       </w:r>
     </w:p>
     <w:p>
@@ -10734,23 +10728,7 @@
           <w:snapToGrid w:val="0"/>
           <w:color w:val="000000"/>
         </w:rPr>
-        <w:t>Make sure the key points clear</w:t>
-      </w:r>
-      <w:r>
-        <w:rPr>
-          <w:snapToGrid w:val="0"/>
-          <w:color w:val="000000"/>
-        </w:rPr>
-        <w:t>ly</w:t>
-      </w:r>
-      <w:bookmarkStart w:id="52" w:name="_GoBack"/>
-      <w:bookmarkEnd w:id="52"/>
-      <w:r>
-        <w:rPr>
-          <w:snapToGrid w:val="0"/>
-          <w:color w:val="000000"/>
-        </w:rPr>
-        <w:t xml:space="preserve"> address what we should care about and why.</w:t>
+        <w:t>Make sure the key points clearly address what we should care about and why.</w:t>
       </w:r>
     </w:p>
     <w:sectPr>
@@ -15069,7 +15047,7 @@
     </w:rPrDefault>
     <w:pPrDefault/>
   </w:docDefaults>
-  <w:latentStyles w:defLockedState="0" w:defUIPriority="0" w:defSemiHidden="0" w:defUnhideWhenUsed="0" w:defQFormat="0" w:count="377">
+  <w:latentStyles w:defLockedState="0" w:defUIPriority="0" w:defSemiHidden="0" w:defUnhideWhenUsed="0" w:defQFormat="0" w:count="376">
     <w:lsdException w:name="heading 5" w:semiHidden="1" w:unhideWhenUsed="1"/>
     <w:lsdException w:name="heading 6" w:semiHidden="1" w:unhideWhenUsed="1"/>
     <w:lsdException w:name="heading 7" w:semiHidden="1" w:unhideWhenUsed="1"/>
@@ -15150,6 +15128,7 @@
     <w:lsdException w:name="HTML Sample" w:semiHidden="1" w:unhideWhenUsed="1"/>
     <w:lsdException w:name="HTML Typewriter" w:semiHidden="1" w:unhideWhenUsed="1"/>
     <w:lsdException w:name="HTML Variable" w:semiHidden="1" w:unhideWhenUsed="1"/>
+    <w:lsdException w:name="Normal Table" w:semiHidden="1" w:unhideWhenUsed="1"/>
     <w:lsdException w:name="annotation subject" w:semiHidden="1" w:unhideWhenUsed="1"/>
     <w:lsdException w:name="No List" w:semiHidden="1" w:unhideWhenUsed="1"/>
     <w:lsdException w:name="Outline List 1" w:semiHidden="1" w:unhideWhenUsed="1"/>
@@ -15195,8 +15174,10 @@
     <w:lsdException w:name="Table Subtle 1" w:semiHidden="1" w:unhideWhenUsed="1"/>
     <w:lsdException w:name="Table Subtle 2" w:semiHidden="1" w:unhideWhenUsed="1"/>
     <w:lsdException w:name="Table Web 1" w:semiHidden="1" w:unhideWhenUsed="1"/>
+    <w:lsdException w:name="Table Web 2" w:semiHidden="1" w:unhideWhenUsed="1"/>
     <w:lsdException w:name="Table Web 3" w:semiHidden="1" w:unhideWhenUsed="1"/>
     <w:lsdException w:name="Balloon Text" w:semiHidden="1" w:unhideWhenUsed="1"/>
+    <w:lsdException w:name="Table Theme" w:semiHidden="1" w:unhideWhenUsed="1"/>
     <w:lsdException w:name="Placeholder Text" w:semiHidden="1"/>
     <w:lsdException w:name="Light Shading"/>
     <w:lsdException w:name="Light List"/>
@@ -15216,6 +15197,8 @@
     <w:lsdException w:name="Light List Accent 1"/>
     <w:lsdException w:name="Light Grid Accent 1"/>
     <w:lsdException w:name="Medium Shading 1 Accent 1"/>
+    <w:lsdException w:name="Medium Shading 2 Accent 1"/>
+    <w:lsdException w:name="Medium List 1 Accent 1"/>
     <w:lsdException w:name="Revision" w:semiHidden="1"/>
     <w:lsdException w:name="List Paragraph" w:uiPriority="34" w:qFormat="1"/>
     <w:lsdException w:name="Medium List 2 Accent 1"/>
@@ -15294,6 +15277,8 @@
     <w:lsdException w:name="Medium Grid 3 Accent 6"/>
     <w:lsdException w:name="Dark List Accent 6"/>
     <w:lsdException w:name="Colorful Shading Accent 6"/>
+    <w:lsdException w:name="Colorful List Accent 6"/>
+    <w:lsdException w:name="Colorful Grid Accent 6"/>
     <w:lsdException w:name="Bibliography" w:semiHidden="1" w:unhideWhenUsed="1"/>
     <w:lsdException w:name="TOC Heading" w:semiHidden="1" w:unhideWhenUsed="1"/>
     <w:lsdException w:name="Plain Table 1" w:uiPriority="41"/>
@@ -15403,7 +15388,6 @@
     <w:lsdException w:name="Mention" w:semiHidden="1" w:uiPriority="99" w:unhideWhenUsed="1"/>
     <w:lsdException w:name="Smart Hyperlink" w:semiHidden="1" w:uiPriority="99" w:unhideWhenUsed="1"/>
     <w:lsdException w:name="Smart Link" w:semiHidden="1" w:uiPriority="99" w:unhideWhenUsed="1"/>
-    <w:lsdException w:name="Smart Link Error" w:semiHidden="1" w:uiPriority="99" w:unhideWhenUsed="1"/>
   </w:latentStyles>
   <w:style w:type="paragraph" w:default="1" w:styleId="Normal">
     <w:name w:val="Normal"/>
@@ -17318,7 +17302,7 @@
 </file>
 
 <file path=customXml/itemProps1.xml><?xml version="1.0" encoding="utf-8"?>
-<ds:datastoreItem xmlns:ds="http://schemas.openxmlformats.org/officeDocument/2006/customXml" ds:itemID="{6269E07D-6511-F14C-BF85-41CB194FC071}">
+<ds:datastoreItem xmlns:ds="http://schemas.openxmlformats.org/officeDocument/2006/customXml" ds:itemID="{0319C038-42C1-084F-AEA7-9CDED37B7915}">
   <ds:schemaRefs>
     <ds:schemaRef ds:uri="http://schemas.openxmlformats.org/officeDocument/2006/bibliography"/>
   </ds:schemaRefs>

</xml_diff>

<commit_message>
Remove IEEE, add Web of Science
</commit_message>
<xml_diff>
--- a/files/CS373/CSCI373CourseHandbookSeventeenthEdition.docx
+++ b/files/CS373/CSCI373CourseHandbookSeventeenthEdition.docx
@@ -3728,7 +3728,7 @@
                         <a:effectLst/>
                         <a:extLst>
                           <a:ext uri="{C572A759-6A51-4108-AA02-DFA0A04FC94B}">
-                            <ma14:wrappingTextBoxFlag xmlns="" xmlns:mo="http://schemas.microsoft.com/office/mac/office/2008/main" xmlns:mv="urn:schemas-microsoft-com:mac:vml" xmlns:o="urn:schemas-microsoft-com:office:office" xmlns:v="urn:schemas-microsoft-com:vml" xmlns:w10="urn:schemas-microsoft-com:office:word" xmlns:w="http://schemas.openxmlformats.org/wordprocessingml/2006/main" xmlns:ma14="http://schemas.microsoft.com/office/mac/drawingml/2011/main"/>
+                            <ma14:wrappingTextBoxFlag xmlns:ma14="http://schemas.microsoft.com/office/mac/drawingml/2011/main" xmlns:w="http://schemas.openxmlformats.org/wordprocessingml/2006/main" xmlns:w10="urn:schemas-microsoft-com:office:word" xmlns:v="urn:schemas-microsoft-com:vml" xmlns:o="urn:schemas-microsoft-com:office:office" xmlns:mv="urn:schemas-microsoft-com:mac:vml" xmlns:mo="http://schemas.microsoft.com/office/mac/office/2008/main" xmlns=""/>
                           </a:ext>
                         </a:extLst>
                       </wps:spPr>
@@ -4008,19 +4008,27 @@
           <w:b/>
           <w:bCs/>
         </w:rPr>
-        <w:t>IEEE Computer Society Library</w:t>
+        <w:t>Web of Science</w:t>
       </w:r>
       <w:r>
         <w:rPr>
           <w:bCs/>
         </w:rPr>
-        <w:t xml:space="preserve">: Through the CSB/SJU Library, we also have access to a subset of the IEEE Computer Society Library.  These publications also provide a broad base </w:t>
+        <w:t xml:space="preserve">: Through the CSB/SJU Library, we also have access to </w:t>
       </w:r>
       <w:r>
         <w:rPr>
           <w:bCs/>
         </w:rPr>
-        <w:t>of material for your research.</w:t>
+        <w:t>Web of Science a comprehensive citation data for scientific content</w:t>
+      </w:r>
+      <w:bookmarkStart w:id="39" w:name="_GoBack"/>
+      <w:bookmarkEnd w:id="39"/>
+      <w:r>
+        <w:rPr>
+          <w:bCs/>
+        </w:rPr>
+        <w:t>.</w:t>
       </w:r>
     </w:p>
     <w:p>
@@ -4044,11 +4052,11 @@
         <w:t xml:space="preserve">Web searches engines: </w:t>
       </w:r>
       <w:r>
-        <w:t xml:space="preserve">Although web search engines are usually not sufficient for finding credible, relevant resources, they can be a good starting point.  Careful selection of key words can help to identify issues related to your </w:t>
+        <w:t xml:space="preserve">Although web search engines are usually not sufficient for finding credible, relevant resources, they can be a good starting point.  Careful selection of key words can help to identify issues related to your topic and, even more importantly, the leaders doing work in your topic area.  </w:t>
       </w:r>
       <w:r>
         <w:lastRenderedPageBreak/>
-        <w:t xml:space="preserve">topic and, even more importantly, the leaders doing work in your topic area.  Overall, search engines are bad way to directly find topic resources, but an excellent way to identify potential resources.  </w:t>
+        <w:t xml:space="preserve">Overall, search engines are bad way to directly find topic resources, but an excellent way to identify potential resources.  </w:t>
       </w:r>
     </w:p>
     <w:p>
@@ -4161,11 +4169,11 @@
       <w:pPr>
         <w:pStyle w:val="Heading1"/>
       </w:pPr>
-      <w:bookmarkStart w:id="39" w:name="_Toc314064069"/>
+      <w:bookmarkStart w:id="40" w:name="_Toc314064069"/>
       <w:r>
         <w:t>How Many Resources Do I Need?</w:t>
       </w:r>
-      <w:bookmarkEnd w:id="39"/>
+      <w:bookmarkEnd w:id="40"/>
     </w:p>
     <w:p>
       <w:pPr>
@@ -4227,12 +4235,12 @@
       <w:pPr>
         <w:pStyle w:val="ChapterTitle"/>
       </w:pPr>
-      <w:bookmarkStart w:id="40" w:name="_Toc314064070"/>
+      <w:bookmarkStart w:id="41" w:name="_Toc314064070"/>
       <w:r>
         <w:lastRenderedPageBreak/>
         <w:t>Writing and Presenting</w:t>
       </w:r>
-      <w:bookmarkEnd w:id="40"/>
+      <w:bookmarkEnd w:id="41"/>
     </w:p>
     <w:p>
       <w:pPr>
@@ -4275,11 +4283,11 @@
       <w:pPr>
         <w:pStyle w:val="Heading1"/>
       </w:pPr>
-      <w:bookmarkStart w:id="41" w:name="_Toc314064071"/>
+      <w:bookmarkStart w:id="42" w:name="_Toc314064071"/>
       <w:r>
         <w:t>General</w:t>
       </w:r>
-      <w:bookmarkEnd w:id="41"/>
+      <w:bookmarkEnd w:id="42"/>
     </w:p>
     <w:p>
       <w:pPr>
@@ -4437,12 +4445,12 @@
       <w:r>
         <w:br w:type="page"/>
       </w:r>
-      <w:bookmarkStart w:id="42" w:name="_Toc314064072"/>
+      <w:bookmarkStart w:id="43" w:name="_Toc314064072"/>
       <w:r>
         <w:lastRenderedPageBreak/>
         <w:t>Writing</w:t>
       </w:r>
-      <w:bookmarkEnd w:id="42"/>
+      <w:bookmarkEnd w:id="43"/>
     </w:p>
     <w:p>
       <w:pPr>
@@ -4492,7 +4500,7 @@
                         <a:effectLst/>
                         <a:extLst>
                           <a:ext uri="{C572A759-6A51-4108-AA02-DFA0A04FC94B}">
-                            <ma14:wrappingTextBoxFlag xmlns="" xmlns:mo="http://schemas.microsoft.com/office/mac/office/2008/main" xmlns:mv="urn:schemas-microsoft-com:mac:vml" xmlns:o="urn:schemas-microsoft-com:office:office" xmlns:v="urn:schemas-microsoft-com:vml" xmlns:w10="urn:schemas-microsoft-com:office:word" xmlns:w="http://schemas.openxmlformats.org/wordprocessingml/2006/main" xmlns:ma14="http://schemas.microsoft.com/office/mac/drawingml/2011/main"/>
+                            <ma14:wrappingTextBoxFlag xmlns:ma14="http://schemas.microsoft.com/office/mac/drawingml/2011/main" xmlns:w="http://schemas.openxmlformats.org/wordprocessingml/2006/main" xmlns:w10="urn:schemas-microsoft-com:office:word" xmlns:v="urn:schemas-microsoft-com:vml" xmlns:o="urn:schemas-microsoft-com:office:office" xmlns:mv="urn:schemas-microsoft-com:mac:vml" xmlns:mo="http://schemas.microsoft.com/office/mac/office/2008/main" xmlns=""/>
                           </a:ext>
                         </a:extLst>
                       </wps:spPr>
@@ -4821,7 +4829,7 @@
                         <a:effectLst/>
                         <a:extLst>
                           <a:ext uri="{C572A759-6A51-4108-AA02-DFA0A04FC94B}">
-                            <ma14:wrappingTextBoxFlag xmlns="" xmlns:mo="http://schemas.microsoft.com/office/mac/office/2008/main" xmlns:mv="urn:schemas-microsoft-com:mac:vml" xmlns:o="urn:schemas-microsoft-com:office:office" xmlns:v="urn:schemas-microsoft-com:vml" xmlns:w10="urn:schemas-microsoft-com:office:word" xmlns:w="http://schemas.openxmlformats.org/wordprocessingml/2006/main" xmlns:ma14="http://schemas.microsoft.com/office/mac/drawingml/2011/main"/>
+                            <ma14:wrappingTextBoxFlag xmlns:ma14="http://schemas.microsoft.com/office/mac/drawingml/2011/main" xmlns:w="http://schemas.openxmlformats.org/wordprocessingml/2006/main" xmlns:w10="urn:schemas-microsoft-com:office:word" xmlns:v="urn:schemas-microsoft-com:vml" xmlns:o="urn:schemas-microsoft-com:office:office" xmlns:mv="urn:schemas-microsoft-com:mac:vml" xmlns:mo="http://schemas.microsoft.com/office/mac/office/2008/main" xmlns=""/>
                           </a:ext>
                         </a:extLst>
                       </wps:spPr>
@@ -5180,7 +5188,7 @@
                         <a:effectLst/>
                         <a:extLst>
                           <a:ext uri="{C572A759-6A51-4108-AA02-DFA0A04FC94B}">
-                            <ma14:wrappingTextBoxFlag xmlns="" xmlns:mo="http://schemas.microsoft.com/office/mac/office/2008/main" xmlns:mv="urn:schemas-microsoft-com:mac:vml" xmlns:o="urn:schemas-microsoft-com:office:office" xmlns:v="urn:schemas-microsoft-com:vml" xmlns:w10="urn:schemas-microsoft-com:office:word" xmlns:w="http://schemas.openxmlformats.org/wordprocessingml/2006/main" xmlns:ma14="http://schemas.microsoft.com/office/mac/drawingml/2011/main"/>
+                            <ma14:wrappingTextBoxFlag xmlns:ma14="http://schemas.microsoft.com/office/mac/drawingml/2011/main" xmlns:w="http://schemas.openxmlformats.org/wordprocessingml/2006/main" xmlns:w10="urn:schemas-microsoft-com:office:word" xmlns:v="urn:schemas-microsoft-com:vml" xmlns:o="urn:schemas-microsoft-com:office:office" xmlns:mv="urn:schemas-microsoft-com:mac:vml" xmlns:mo="http://schemas.microsoft.com/office/mac/office/2008/main" xmlns=""/>
                           </a:ext>
                         </a:extLst>
                       </wps:spPr>
@@ -5388,7 +5396,7 @@
         <w:br w:type="page"/>
       </w:r>
     </w:p>
-    <w:bookmarkStart w:id="43" w:name="_Toc314064073"/>
+    <w:bookmarkStart w:id="44" w:name="_Toc314064073"/>
     <w:p>
       <w:pPr>
         <w:pStyle w:val="Heading1"/>
@@ -5435,7 +5443,7 @@
                         <a:effectLst/>
                         <a:extLst>
                           <a:ext uri="{C572A759-6A51-4108-AA02-DFA0A04FC94B}">
-                            <ma14:wrappingTextBoxFlag xmlns="" xmlns:mo="http://schemas.microsoft.com/office/mac/office/2008/main" xmlns:mv="urn:schemas-microsoft-com:mac:vml" xmlns:o="urn:schemas-microsoft-com:office:office" xmlns:v="urn:schemas-microsoft-com:vml" xmlns:w10="urn:schemas-microsoft-com:office:word" xmlns:w="http://schemas.openxmlformats.org/wordprocessingml/2006/main" xmlns:ma14="http://schemas.microsoft.com/office/mac/drawingml/2011/main"/>
+                            <ma14:wrappingTextBoxFlag xmlns:ma14="http://schemas.microsoft.com/office/mac/drawingml/2011/main" xmlns:w="http://schemas.openxmlformats.org/wordprocessingml/2006/main" xmlns:w10="urn:schemas-microsoft-com:office:word" xmlns:v="urn:schemas-microsoft-com:vml" xmlns:o="urn:schemas-microsoft-com:office:office" xmlns:mv="urn:schemas-microsoft-com:mac:vml" xmlns:mo="http://schemas.microsoft.com/office/mac/office/2008/main" xmlns=""/>
                           </a:ext>
                         </a:extLst>
                       </wps:spPr>
@@ -5517,7 +5525,7 @@
       <w:r>
         <w:t>Presentations</w:t>
       </w:r>
-      <w:bookmarkEnd w:id="43"/>
+      <w:bookmarkEnd w:id="44"/>
     </w:p>
     <w:p>
       <w:pPr>
@@ -5870,11 +5878,11 @@
       <w:pPr>
         <w:pStyle w:val="ChapterTitle"/>
       </w:pPr>
-      <w:bookmarkStart w:id="44" w:name="_Toc314064074"/>
+      <w:bookmarkStart w:id="45" w:name="_Toc314064074"/>
       <w:r>
         <w:t>Course Assignments</w:t>
       </w:r>
-      <w:bookmarkEnd w:id="44"/>
+      <w:bookmarkEnd w:id="45"/>
     </w:p>
     <w:p>
       <w:pPr>
@@ -5916,7 +5924,7 @@
       <w:pPr>
         <w:pStyle w:val="Heading1"/>
       </w:pPr>
-      <w:bookmarkStart w:id="45" w:name="_Toc314064075"/>
+      <w:bookmarkStart w:id="46" w:name="_Toc314064075"/>
       <w:r>
         <w:t xml:space="preserve">Recurrent Assignment: </w:t>
       </w:r>
@@ -5932,7 +5940,7 @@
       <w:r>
         <w:t>s</w:t>
       </w:r>
-      <w:bookmarkEnd w:id="45"/>
+      <w:bookmarkEnd w:id="46"/>
     </w:p>
     <w:p>
       <w:pPr>
@@ -6194,12 +6202,12 @@
       <w:r>
         <w:br w:type="page"/>
       </w:r>
-      <w:bookmarkStart w:id="46" w:name="_Toc314064076"/>
+      <w:bookmarkStart w:id="47" w:name="_Toc314064076"/>
       <w:r>
         <w:lastRenderedPageBreak/>
         <w:t>Recurrent Assignment: Class Discussion</w:t>
       </w:r>
-      <w:bookmarkEnd w:id="46"/>
+      <w:bookmarkEnd w:id="47"/>
     </w:p>
     <w:p>
       <w:pPr>
@@ -6357,12 +6365,12 @@
       <w:r>
         <w:br w:type="page"/>
       </w:r>
-      <w:bookmarkStart w:id="47" w:name="_Toc314064077"/>
+      <w:bookmarkStart w:id="48" w:name="_Toc314064077"/>
       <w:r>
         <w:lastRenderedPageBreak/>
         <w:t>Assignment 1: Preliminary State-of-the-Field Paper</w:t>
       </w:r>
-      <w:bookmarkEnd w:id="47"/>
+      <w:bookmarkEnd w:id="48"/>
     </w:p>
     <w:p>
       <w:pPr>
@@ -6745,12 +6753,12 @@
       <w:r>
         <w:br w:type="page"/>
       </w:r>
-      <w:bookmarkStart w:id="48" w:name="_Toc314064078"/>
+      <w:bookmarkStart w:id="49" w:name="_Toc314064078"/>
       <w:r>
         <w:lastRenderedPageBreak/>
         <w:t>Assignment 2: Survey Paper</w:t>
       </w:r>
-      <w:bookmarkEnd w:id="48"/>
+      <w:bookmarkEnd w:id="49"/>
     </w:p>
     <w:p>
       <w:pPr>
@@ -6938,12 +6946,12 @@
       <w:r>
         <w:br w:type="page"/>
       </w:r>
-      <w:bookmarkStart w:id="49" w:name="_Toc314064079"/>
+      <w:bookmarkStart w:id="50" w:name="_Toc314064079"/>
       <w:r>
         <w:lastRenderedPageBreak/>
         <w:t>Assignment 3: Technical Analysis</w:t>
       </w:r>
-      <w:bookmarkEnd w:id="49"/>
+      <w:bookmarkEnd w:id="50"/>
     </w:p>
     <w:p>
       <w:pPr>
@@ -7172,12 +7180,12 @@
       <w:r>
         <w:br w:type="page"/>
       </w:r>
-      <w:bookmarkStart w:id="50" w:name="_Toc314064080"/>
+      <w:bookmarkStart w:id="51" w:name="_Toc314064080"/>
       <w:r>
         <w:lastRenderedPageBreak/>
         <w:t>Assignment 4: Future Trends Paper</w:t>
       </w:r>
-      <w:bookmarkEnd w:id="50"/>
+      <w:bookmarkEnd w:id="51"/>
     </w:p>
     <w:p>
       <w:pPr>
@@ -7422,7 +7430,7 @@
       <w:r>
         <w:br w:type="page"/>
       </w:r>
-      <w:bookmarkStart w:id="51" w:name="_Toc314064081"/>
+      <w:bookmarkStart w:id="52" w:name="_Toc314064081"/>
       <w:r>
         <w:rPr>
           <w:sz w:val="28"/>
@@ -7430,7 +7438,7 @@
         <w:lastRenderedPageBreak/>
         <w:t>Assignment 5: State-of-the-Field Paper and Presentation</w:t>
       </w:r>
-      <w:bookmarkEnd w:id="51"/>
+      <w:bookmarkEnd w:id="52"/>
     </w:p>
     <w:p>
       <w:pPr>
@@ -9268,8 +9276,6 @@
       <w:r>
         <w:t>presentation</w:t>
       </w:r>
-      <w:bookmarkStart w:id="52" w:name="_GoBack"/>
-      <w:bookmarkEnd w:id="52"/>
       <w:r>
         <w:t xml:space="preserve"> quality.</w:t>
       </w:r>
@@ -17302,7 +17308,7 @@
 </file>
 
 <file path=customXml/itemProps1.xml><?xml version="1.0" encoding="utf-8"?>
-<ds:datastoreItem xmlns:ds="http://schemas.openxmlformats.org/officeDocument/2006/customXml" ds:itemID="{0319C038-42C1-084F-AEA7-9CDED37B7915}">
+<ds:datastoreItem xmlns:ds="http://schemas.openxmlformats.org/officeDocument/2006/customXml" ds:itemID="{4BE5AFA6-5B7F-0B48-805C-B45DB3C906A2}">
   <ds:schemaRefs>
     <ds:schemaRef ds:uri="http://schemas.openxmlformats.org/officeDocument/2006/bibliography"/>
   </ds:schemaRefs>

</xml_diff>